<commit_message>
change of size torso and tail
</commit_message>
<xml_diff>
--- a/TZ_grafika.docx
+++ b/TZ_grafika.docx
@@ -308,6 +308,9 @@
         </w:rPr>
         <w:t>на хвоста</w:t>
       </w:r>
+      <w:r>
+        <w:t xml:space="preserve"> +</w:t>
+      </w:r>
     </w:p>
     <w:p>
       <w:pPr>
@@ -325,6 +328,9 @@
         </w:rPr>
         <w:t>Толщина хвоста</w:t>
       </w:r>
+      <w:r>
+        <w:t xml:space="preserve"> +</w:t>
+      </w:r>
     </w:p>
     <w:p>
       <w:pPr>
@@ -393,6 +399,9 @@
         </w:rPr>
         <w:t>Длина тела</w:t>
       </w:r>
+      <w:r>
+        <w:t xml:space="preserve"> +</w:t>
+      </w:r>
     </w:p>
     <w:p>
       <w:pPr>
@@ -410,124 +419,127 @@
         </w:rPr>
         <w:t>Толщина тела</w:t>
       </w:r>
-    </w:p>
-    <w:p>
-      <w:pPr>
-        <w:numPr>
-          <w:ilvl w:val="0"/>
-          <w:numId w:val="1"/>
-        </w:numPr>
-        <w:rPr>
-          <w:lang w:val="ru-RU"/>
-        </w:rPr>
-      </w:pPr>
-      <w:r>
-        <w:rPr>
-          <w:lang w:val="ru-RU"/>
-        </w:rPr>
-        <w:t>Длина языка</w:t>
-      </w:r>
-    </w:p>
-    <w:p>
-      <w:pPr>
-        <w:numPr>
-          <w:ilvl w:val="0"/>
-          <w:numId w:val="1"/>
-        </w:numPr>
-        <w:rPr>
-          <w:lang w:val="ru-RU"/>
-        </w:rPr>
-      </w:pPr>
-      <w:r>
-        <w:rPr>
-          <w:lang w:val="ru-RU"/>
-        </w:rPr>
-        <w:t>Толщина языка</w:t>
-      </w:r>
-    </w:p>
-    <w:p>
-      <w:pPr>
-        <w:numPr>
-          <w:ilvl w:val="0"/>
-          <w:numId w:val="1"/>
-        </w:numPr>
-        <w:rPr>
-          <w:lang w:val="ru-RU"/>
-        </w:rPr>
-      </w:pPr>
-      <w:r>
-        <w:rPr>
-          <w:lang w:val="ru-RU"/>
-        </w:rPr>
-        <w:t>Толщина зубов</w:t>
-      </w:r>
-    </w:p>
-    <w:p>
-      <w:pPr>
-        <w:numPr>
-          <w:ilvl w:val="0"/>
-          <w:numId w:val="1"/>
-        </w:numPr>
-        <w:rPr>
-          <w:lang w:val="ru-RU"/>
-        </w:rPr>
-      </w:pPr>
-      <w:r>
-        <w:rPr>
-          <w:lang w:val="ru-RU"/>
-        </w:rPr>
-        <w:t>Толщина полос на спине</w:t>
-      </w:r>
-    </w:p>
-    <w:p>
-      <w:pPr>
-        <w:numPr>
-          <w:ilvl w:val="0"/>
-          <w:numId w:val="1"/>
-        </w:numPr>
-        <w:rPr>
-          <w:lang w:val="ru-RU"/>
-        </w:rPr>
-      </w:pPr>
-      <w:r>
-        <w:rPr>
-          <w:lang w:val="ru-RU"/>
-        </w:rPr>
-        <w:t>Количество зубов</w:t>
-      </w:r>
-    </w:p>
-    <w:p>
-      <w:pPr>
-        <w:numPr>
-          <w:ilvl w:val="0"/>
-          <w:numId w:val="1"/>
-        </w:numPr>
-        <w:rPr>
-          <w:lang w:val="ru-RU"/>
-        </w:rPr>
-      </w:pPr>
-      <w:r>
-        <w:rPr>
-          <w:lang w:val="ru-RU"/>
-        </w:rPr>
-        <w:t>Количество полос на спине</w:t>
-      </w:r>
-    </w:p>
-    <w:p>
-      <w:pPr>
-        <w:spacing w:line="259" w:lineRule="auto"/>
-        <w:rPr>
-          <w:lang w:val="ru-RU"/>
-        </w:rPr>
-      </w:pPr>
-      <w:r>
-        <w:rPr>
-          <w:lang w:val="ru-RU"/>
-        </w:rPr>
-        <w:br w:type="page"/>
+      <w:r>
+        <w:t xml:space="preserve"> +</w:t>
       </w:r>
       <w:bookmarkStart w:id="0" w:name="_GoBack"/>
       <w:bookmarkEnd w:id="0"/>
+    </w:p>
+    <w:p>
+      <w:pPr>
+        <w:numPr>
+          <w:ilvl w:val="0"/>
+          <w:numId w:val="1"/>
+        </w:numPr>
+        <w:rPr>
+          <w:lang w:val="ru-RU"/>
+        </w:rPr>
+      </w:pPr>
+      <w:r>
+        <w:rPr>
+          <w:lang w:val="ru-RU"/>
+        </w:rPr>
+        <w:t>Длина языка</w:t>
+      </w:r>
+    </w:p>
+    <w:p>
+      <w:pPr>
+        <w:numPr>
+          <w:ilvl w:val="0"/>
+          <w:numId w:val="1"/>
+        </w:numPr>
+        <w:rPr>
+          <w:lang w:val="ru-RU"/>
+        </w:rPr>
+      </w:pPr>
+      <w:r>
+        <w:rPr>
+          <w:lang w:val="ru-RU"/>
+        </w:rPr>
+        <w:t>Толщина языка</w:t>
+      </w:r>
+    </w:p>
+    <w:p>
+      <w:pPr>
+        <w:numPr>
+          <w:ilvl w:val="0"/>
+          <w:numId w:val="1"/>
+        </w:numPr>
+        <w:rPr>
+          <w:lang w:val="ru-RU"/>
+        </w:rPr>
+      </w:pPr>
+      <w:r>
+        <w:rPr>
+          <w:lang w:val="ru-RU"/>
+        </w:rPr>
+        <w:t>Толщина зубов</w:t>
+      </w:r>
+    </w:p>
+    <w:p>
+      <w:pPr>
+        <w:numPr>
+          <w:ilvl w:val="0"/>
+          <w:numId w:val="1"/>
+        </w:numPr>
+        <w:rPr>
+          <w:lang w:val="ru-RU"/>
+        </w:rPr>
+      </w:pPr>
+      <w:r>
+        <w:rPr>
+          <w:lang w:val="ru-RU"/>
+        </w:rPr>
+        <w:t>Толщина полос на спине</w:t>
+      </w:r>
+    </w:p>
+    <w:p>
+      <w:pPr>
+        <w:numPr>
+          <w:ilvl w:val="0"/>
+          <w:numId w:val="1"/>
+        </w:numPr>
+        <w:rPr>
+          <w:lang w:val="ru-RU"/>
+        </w:rPr>
+      </w:pPr>
+      <w:r>
+        <w:rPr>
+          <w:lang w:val="ru-RU"/>
+        </w:rPr>
+        <w:t>Количество зубов</w:t>
+      </w:r>
+    </w:p>
+    <w:p>
+      <w:pPr>
+        <w:numPr>
+          <w:ilvl w:val="0"/>
+          <w:numId w:val="1"/>
+        </w:numPr>
+        <w:rPr>
+          <w:lang w:val="ru-RU"/>
+        </w:rPr>
+      </w:pPr>
+      <w:r>
+        <w:rPr>
+          <w:lang w:val="ru-RU"/>
+        </w:rPr>
+        <w:t>Количество полос на спине</w:t>
+      </w:r>
+    </w:p>
+    <w:p>
+      <w:pPr>
+        <w:spacing w:line="259" w:lineRule="auto"/>
+        <w:rPr>
+          <w:lang w:val="ru-RU"/>
+        </w:rPr>
+      </w:pPr>
+      <w:r>
+        <w:rPr>
+          <w:lang w:val="ru-RU"/>
+        </w:rPr>
+        <w:br w:type="page"/>
+      </w:r>
     </w:p>
     <w:p>
       <w:r>

</xml_diff>

<commit_message>
paws height and width added
</commit_message>
<xml_diff>
--- a/TZ_grafika.docx
+++ b/TZ_grafika.docx
@@ -268,6 +268,9 @@
         </w:rPr>
         <w:t>Толщина лап</w:t>
       </w:r>
+      <w:r>
+        <w:t xml:space="preserve"> +</w:t>
+      </w:r>
     </w:p>
     <w:p>
       <w:pPr>
@@ -285,6 +288,9 @@
         </w:rPr>
         <w:t>Высота лап</w:t>
       </w:r>
+      <w:r>
+        <w:t xml:space="preserve"> +</w:t>
+      </w:r>
     </w:p>
     <w:p>
       <w:pPr>
@@ -421,77 +427,77 @@
       </w:r>
       <w:r>
         <w:t xml:space="preserve"> +</w:t>
+      </w:r>
+    </w:p>
+    <w:p>
+      <w:pPr>
+        <w:numPr>
+          <w:ilvl w:val="0"/>
+          <w:numId w:val="1"/>
+        </w:numPr>
+        <w:rPr>
+          <w:lang w:val="ru-RU"/>
+        </w:rPr>
+      </w:pPr>
+      <w:r>
+        <w:rPr>
+          <w:lang w:val="ru-RU"/>
+        </w:rPr>
+        <w:t>Длина языка</w:t>
+      </w:r>
+    </w:p>
+    <w:p>
+      <w:pPr>
+        <w:numPr>
+          <w:ilvl w:val="0"/>
+          <w:numId w:val="1"/>
+        </w:numPr>
+        <w:rPr>
+          <w:lang w:val="ru-RU"/>
+        </w:rPr>
+      </w:pPr>
+      <w:r>
+        <w:rPr>
+          <w:lang w:val="ru-RU"/>
+        </w:rPr>
+        <w:t>Толщина языка</w:t>
+      </w:r>
+    </w:p>
+    <w:p>
+      <w:pPr>
+        <w:numPr>
+          <w:ilvl w:val="0"/>
+          <w:numId w:val="1"/>
+        </w:numPr>
+        <w:rPr>
+          <w:lang w:val="ru-RU"/>
+        </w:rPr>
+      </w:pPr>
+      <w:r>
+        <w:rPr>
+          <w:lang w:val="ru-RU"/>
+        </w:rPr>
+        <w:t>Толщина зубов</w:t>
+      </w:r>
+    </w:p>
+    <w:p>
+      <w:pPr>
+        <w:numPr>
+          <w:ilvl w:val="0"/>
+          <w:numId w:val="1"/>
+        </w:numPr>
+        <w:rPr>
+          <w:lang w:val="ru-RU"/>
+        </w:rPr>
+      </w:pPr>
+      <w:r>
+        <w:rPr>
+          <w:lang w:val="ru-RU"/>
+        </w:rPr>
+        <w:t>Толщина полос на спине</w:t>
       </w:r>
       <w:bookmarkStart w:id="0" w:name="_GoBack"/>
       <w:bookmarkEnd w:id="0"/>
-    </w:p>
-    <w:p>
-      <w:pPr>
-        <w:numPr>
-          <w:ilvl w:val="0"/>
-          <w:numId w:val="1"/>
-        </w:numPr>
-        <w:rPr>
-          <w:lang w:val="ru-RU"/>
-        </w:rPr>
-      </w:pPr>
-      <w:r>
-        <w:rPr>
-          <w:lang w:val="ru-RU"/>
-        </w:rPr>
-        <w:t>Длина языка</w:t>
-      </w:r>
-    </w:p>
-    <w:p>
-      <w:pPr>
-        <w:numPr>
-          <w:ilvl w:val="0"/>
-          <w:numId w:val="1"/>
-        </w:numPr>
-        <w:rPr>
-          <w:lang w:val="ru-RU"/>
-        </w:rPr>
-      </w:pPr>
-      <w:r>
-        <w:rPr>
-          <w:lang w:val="ru-RU"/>
-        </w:rPr>
-        <w:t>Толщина языка</w:t>
-      </w:r>
-    </w:p>
-    <w:p>
-      <w:pPr>
-        <w:numPr>
-          <w:ilvl w:val="0"/>
-          <w:numId w:val="1"/>
-        </w:numPr>
-        <w:rPr>
-          <w:lang w:val="ru-RU"/>
-        </w:rPr>
-      </w:pPr>
-      <w:r>
-        <w:rPr>
-          <w:lang w:val="ru-RU"/>
-        </w:rPr>
-        <w:t>Толщина зубов</w:t>
-      </w:r>
-    </w:p>
-    <w:p>
-      <w:pPr>
-        <w:numPr>
-          <w:ilvl w:val="0"/>
-          <w:numId w:val="1"/>
-        </w:numPr>
-        <w:rPr>
-          <w:lang w:val="ru-RU"/>
-        </w:rPr>
-      </w:pPr>
-      <w:r>
-        <w:rPr>
-          <w:lang w:val="ru-RU"/>
-        </w:rPr>
-        <w:t>Толщина полос на спине</w:t>
-      </w:r>
     </w:p>
     <w:p>
       <w:pPr>

</xml_diff>